<commit_message>
Docx parser: implement PAGEREF fields
These fields, often used in tables of contents, can be a hyperlink.
</commit_message>
<xml_diff>
--- a/test/docx/golden/nested_anchors_in_header.docx
+++ b/test/docx/golden/nested_anchors_in_header.docx
@@ -20,8 +20,22 @@
           <w:rPr>
             <w:rStyle w:val="Hyperlink"/>
           </w:rPr>
-          <w:t xml:space="preserve">Short instructions 1</w:t>
+          <w:t xml:space="preserve">Short instructions</w:t>
         </w:r>
+        <w:r>
+          <w:rPr>
+            <w:rStyle w:val="Hyperlink"/>
+          </w:rPr>
+          <w:t xml:space="preserve"> </w:t>
+        </w:r>
+        <w:hyperlink w:anchor="short-instructions">
+          <w:r>
+            <w:rPr>
+              <w:rStyle w:val="Hyperlink"/>
+            </w:rPr>
+            <w:t xml:space="preserve">1</w:t>
+          </w:r>
+        </w:hyperlink>
       </w:hyperlink>
     </w:p>
     <w:p>
@@ -33,8 +47,22 @@
           <w:rPr>
             <w:rStyle w:val="Hyperlink"/>
           </w:rPr>
-          <w:t xml:space="preserve">Some instructions 1</w:t>
+          <w:t xml:space="preserve">Some instructions</w:t>
         </w:r>
+        <w:r>
+          <w:rPr>
+            <w:rStyle w:val="Hyperlink"/>
+          </w:rPr>
+          <w:t xml:space="preserve"> </w:t>
+        </w:r>
+        <w:hyperlink w:anchor="some-instructions">
+          <w:r>
+            <w:rPr>
+              <w:rStyle w:val="Hyperlink"/>
+            </w:rPr>
+            <w:t xml:space="preserve">1</w:t>
+          </w:r>
+        </w:hyperlink>
       </w:hyperlink>
     </w:p>
     <w:p>
@@ -46,8 +74,22 @@
           <w:rPr>
             <w:rStyle w:val="Hyperlink"/>
           </w:rPr>
-          <w:t xml:space="preserve">Remote folder or longlonglonglonglong file with manymanymanymany letters inside opening 2</w:t>
+          <w:t xml:space="preserve">Remote folder or longlonglonglonglong file with manymanymanymany letters inside opening</w:t>
         </w:r>
+        <w:r>
+          <w:rPr>
+            <w:rStyle w:val="Hyperlink"/>
+          </w:rPr>
+          <w:t xml:space="preserve"> </w:t>
+        </w:r>
+        <w:hyperlink w:anchor="X49da2d776f7a640cd76098979e5788f8119bc44">
+          <w:r>
+            <w:rPr>
+              <w:rStyle w:val="Hyperlink"/>
+            </w:rPr>
+            <w:t xml:space="preserve">2</w:t>
+          </w:r>
+        </w:hyperlink>
       </w:hyperlink>
     </w:p>
     <w:p>
@@ -59,8 +101,22 @@
           <w:rPr>
             <w:rStyle w:val="Hyperlink"/>
           </w:rPr>
-          <w:t xml:space="preserve">Remote folder or longlonglonglonglong file with manymanymanymany letters inside closing 2</w:t>
+          <w:t xml:space="preserve">Remote folder or longlonglonglonglong file with manymanymanymany letters inside closing</w:t>
         </w:r>
+        <w:r>
+          <w:rPr>
+            <w:rStyle w:val="Hyperlink"/>
+          </w:rPr>
+          <w:t xml:space="preserve"> </w:t>
+        </w:r>
+        <w:hyperlink w:anchor="Xb95b585046f38c7739779215f99b6b21152b861">
+          <w:r>
+            <w:rPr>
+              <w:rStyle w:val="Hyperlink"/>
+            </w:rPr>
+            <w:t xml:space="preserve">2</w:t>
+          </w:r>
+        </w:hyperlink>
       </w:hyperlink>
     </w:p>
     <w:bookmarkEnd w:id="20"/>

</xml_diff>